<commit_message>
working on accessing specific fields of query results
</commit_message>
<xml_diff>
--- a/Data Model/Data model.docx
+++ b/Data Model/Data model.docx
@@ -1,6 +1,6 @@
 
 <file path=word/document.xml><?xml version="1.0" encoding="utf-8"?>
-<w:document xmlns:wpc="http://schemas.microsoft.com/office/word/2010/wordprocessingCanvas" xmlns:cx="http://schemas.microsoft.com/office/drawing/2014/chartex" xmlns:cx1="http://schemas.microsoft.com/office/drawing/2015/9/8/chartex" xmlns:cx2="http://schemas.microsoft.com/office/drawing/2015/10/21/chartex" xmlns:cx3="http://schemas.microsoft.com/office/drawing/2016/5/9/chartex" xmlns:cx4="http://schemas.microsoft.com/office/drawing/2016/5/10/chartex" xmlns:cx5="http://schemas.microsoft.com/office/drawing/2016/5/11/chartex" xmlns:cx6="http://schemas.microsoft.com/office/drawing/2016/5/12/chartex" xmlns:cx7="http://schemas.microsoft.com/office/drawing/2016/5/13/chartex" xmlns:cx8="http://schemas.microsoft.com/office/drawing/2016/5/14/chartex" xmlns:mc="http://schemas.openxmlformats.org/markup-compatibility/2006" xmlns:aink="http://schemas.microsoft.com/office/drawing/2016/ink" xmlns:am3d="http://schemas.microsoft.com/office/drawing/2017/model3d" xmlns:o="urn:schemas-microsoft-com:office:office" xmlns:r="http://schemas.openxmlformats.org/officeDocument/2006/relationships" xmlns:m="http://schemas.openxmlformats.org/officeDocument/2006/math" xmlns:v="urn:schemas-microsoft-com:vml" xmlns:wp14="http://schemas.microsoft.com/office/word/2010/wordprocessingDrawing" xmlns:wp="http://schemas.openxmlformats.org/drawingml/2006/wordprocessingDrawing" xmlns:w10="urn:schemas-microsoft-com:office:word" xmlns:w="http://schemas.openxmlformats.org/wordprocessingml/2006/main" xmlns:w14="http://schemas.microsoft.com/office/word/2010/wordml" xmlns:w15="http://schemas.microsoft.com/office/word/2012/wordml" xmlns:w16cex="http://schemas.microsoft.com/office/word/2018/wordml/cex" xmlns:w16cid="http://schemas.microsoft.com/office/word/2016/wordml/cid" xmlns:w16="http://schemas.microsoft.com/office/word/2018/wordml" xmlns:w16se="http://schemas.microsoft.com/office/word/2015/wordml/symex" xmlns:wpg="http://schemas.microsoft.com/office/word/2010/wordprocessingGroup" xmlns:wpi="http://schemas.microsoft.com/office/word/2010/wordprocessingInk" xmlns:wne="http://schemas.microsoft.com/office/word/2006/wordml" xmlns:wps="http://schemas.microsoft.com/office/word/2010/wordprocessingShape" mc:Ignorable="w14 w15 w16se w16cid w16 w16cex wp14">
+<w:document xmlns:wpc="http://schemas.microsoft.com/office/word/2010/wordprocessingCanvas" xmlns:cx="http://schemas.microsoft.com/office/drawing/2014/chartex" xmlns:cx1="http://schemas.microsoft.com/office/drawing/2015/9/8/chartex" xmlns:cx2="http://schemas.microsoft.com/office/drawing/2015/10/21/chartex" xmlns:cx3="http://schemas.microsoft.com/office/drawing/2016/5/9/chartex" xmlns:cx4="http://schemas.microsoft.com/office/drawing/2016/5/10/chartex" xmlns:cx5="http://schemas.microsoft.com/office/drawing/2016/5/11/chartex" xmlns:cx6="http://schemas.microsoft.com/office/drawing/2016/5/12/chartex" xmlns:cx7="http://schemas.microsoft.com/office/drawing/2016/5/13/chartex" xmlns:cx8="http://schemas.microsoft.com/office/drawing/2016/5/14/chartex" xmlns:mc="http://schemas.openxmlformats.org/markup-compatibility/2006" xmlns:aink="http://schemas.microsoft.com/office/drawing/2016/ink" xmlns:am3d="http://schemas.microsoft.com/office/drawing/2017/model3d" xmlns:o="urn:schemas-microsoft-com:office:office" xmlns:r="http://schemas.openxmlformats.org/officeDocument/2006/relationships" xmlns:m="http://schemas.openxmlformats.org/officeDocument/2006/math" xmlns:v="urn:schemas-microsoft-com:vml" xmlns:wp14="http://schemas.microsoft.com/office/word/2010/wordprocessingDrawing" xmlns:wp="http://schemas.openxmlformats.org/drawingml/2006/wordprocessingDrawing" xmlns:w10="urn:schemas-microsoft-com:office:word" xmlns:w="http://schemas.openxmlformats.org/wordprocessingml/2006/main" xmlns:w14="http://schemas.microsoft.com/office/word/2010/wordml" xmlns:w15="http://schemas.microsoft.com/office/word/2012/wordml" xmlns:w16cex="http://schemas.microsoft.com/office/word/2018/wordml/cex" xmlns:w16cid="http://schemas.microsoft.com/office/word/2016/wordml/cid" xmlns:w16="http://schemas.microsoft.com/office/word/2018/wordml" xmlns:w16sdtdh="http://schemas.microsoft.com/office/word/2020/wordml/sdtdatahash" xmlns:w16se="http://schemas.microsoft.com/office/word/2015/wordml/symex" xmlns:wpg="http://schemas.microsoft.com/office/word/2010/wordprocessingGroup" xmlns:wpi="http://schemas.microsoft.com/office/word/2010/wordprocessingInk" xmlns:wne="http://schemas.microsoft.com/office/word/2006/wordml" xmlns:wps="http://schemas.microsoft.com/office/word/2010/wordprocessingShape" mc:Ignorable="w14 w15 w16se w16cid w16 w16cex w16sdtdh wp14">
   <w:body>
     <w:p>
       <w:pPr>
@@ -201,6 +201,184 @@
       </w:r>
       <w:r>
         <w:t>accessed to adjust the display of countries (i.e. how dark or bright they are)</w:t>
+      </w:r>
+    </w:p>
+    <w:p>
+      <w:r>
+        <w:t>Literacy Rates</w:t>
+      </w:r>
+    </w:p>
+    <w:p>
+      <w:pPr>
+        <w:pStyle w:val="ListParagraph"/>
+        <w:numPr>
+          <w:ilvl w:val="0"/>
+          <w:numId w:val="1"/>
+        </w:numPr>
+      </w:pPr>
+      <w:r>
+        <w:t>Entity (country name), String, required, foreign key</w:t>
+      </w:r>
+    </w:p>
+    <w:p>
+      <w:pPr>
+        <w:pStyle w:val="ListParagraph"/>
+        <w:numPr>
+          <w:ilvl w:val="0"/>
+          <w:numId w:val="1"/>
+        </w:numPr>
+      </w:pPr>
+      <w:r>
+        <w:t>Code (country code), String</w:t>
+      </w:r>
+    </w:p>
+    <w:p>
+      <w:pPr>
+        <w:pStyle w:val="ListParagraph"/>
+        <w:numPr>
+          <w:ilvl w:val="0"/>
+          <w:numId w:val="1"/>
+        </w:numPr>
+      </w:pPr>
+      <w:r>
+        <w:t>Year (of data collected), Number</w:t>
+      </w:r>
+    </w:p>
+    <w:p>
+      <w:pPr>
+        <w:pStyle w:val="ListParagraph"/>
+        <w:numPr>
+          <w:ilvl w:val="0"/>
+          <w:numId w:val="1"/>
+        </w:numPr>
+      </w:pPr>
+      <w:r>
+        <w:t>Literacy rates (data), Number, required</w:t>
+      </w:r>
+    </w:p>
+    <w:p>
+      <w:pPr>
+        <w:pStyle w:val="ListParagraph"/>
+        <w:numPr>
+          <w:ilvl w:val="0"/>
+          <w:numId w:val="1"/>
+        </w:numPr>
+      </w:pPr>
+      <w:r>
+        <w:t>Year + Entity(/code)=primary key</w:t>
+      </w:r>
+    </w:p>
+    <w:p>
+      <w:r>
+        <w:t>Coordinates</w:t>
+      </w:r>
+    </w:p>
+    <w:p>
+      <w:pPr>
+        <w:pStyle w:val="ListParagraph"/>
+        <w:numPr>
+          <w:ilvl w:val="0"/>
+          <w:numId w:val="1"/>
+        </w:numPr>
+      </w:pPr>
+      <w:r>
+        <w:t>Entity (country name), String, required, primary key</w:t>
+      </w:r>
+    </w:p>
+    <w:p>
+      <w:pPr>
+        <w:pStyle w:val="ListParagraph"/>
+        <w:numPr>
+          <w:ilvl w:val="0"/>
+          <w:numId w:val="1"/>
+        </w:numPr>
+      </w:pPr>
+      <w:r>
+        <w:t>Languages, String</w:t>
+      </w:r>
+    </w:p>
+    <w:p>
+      <w:pPr>
+        <w:pStyle w:val="ListParagraph"/>
+        <w:numPr>
+          <w:ilvl w:val="0"/>
+          <w:numId w:val="1"/>
+        </w:numPr>
+      </w:pPr>
+      <w:r>
+        <w:t>Latitude, Number</w:t>
+      </w:r>
+    </w:p>
+    <w:p>
+      <w:pPr>
+        <w:pStyle w:val="ListParagraph"/>
+        <w:numPr>
+          <w:ilvl w:val="0"/>
+          <w:numId w:val="1"/>
+        </w:numPr>
+      </w:pPr>
+      <w:r>
+        <w:t>Longitude, Number</w:t>
+      </w:r>
+    </w:p>
+    <w:p>
+      <w:pPr>
+        <w:pStyle w:val="ListParagraph"/>
+        <w:numPr>
+          <w:ilvl w:val="0"/>
+          <w:numId w:val="1"/>
+        </w:numPr>
+      </w:pPr>
+      <w:r>
+        <w:t>Region, String</w:t>
+      </w:r>
+    </w:p>
+    <w:p>
+      <w:pPr>
+        <w:pStyle w:val="ListParagraph"/>
+        <w:numPr>
+          <w:ilvl w:val="0"/>
+          <w:numId w:val="1"/>
+        </w:numPr>
+      </w:pPr>
+      <w:r>
+        <w:t>Population, Number</w:t>
+      </w:r>
+    </w:p>
+    <w:p>
+      <w:pPr>
+        <w:pStyle w:val="ListParagraph"/>
+        <w:numPr>
+          <w:ilvl w:val="0"/>
+          <w:numId w:val="1"/>
+        </w:numPr>
+      </w:pPr>
+      <w:r>
+        <w:t>Area_sq_mi, Number</w:t>
+      </w:r>
+    </w:p>
+    <w:p>
+      <w:pPr>
+        <w:pStyle w:val="ListParagraph"/>
+        <w:numPr>
+          <w:ilvl w:val="0"/>
+          <w:numId w:val="1"/>
+        </w:numPr>
+      </w:pPr>
+      <w:r>
+        <w:t>GPD_per_capita, Number</w:t>
+      </w:r>
+    </w:p>
+    <w:p>
+      <w:pPr>
+        <w:pStyle w:val="ListParagraph"/>
+        <w:numPr>
+          <w:ilvl w:val="0"/>
+          <w:numId w:val="1"/>
+        </w:numPr>
+      </w:pPr>
+      <w:r>
+        <w:t>Climate, String</w:t>
       </w:r>
     </w:p>
     <w:sectPr>
@@ -214,7 +392,7 @@
 </file>
 
 <file path=word/numbering.xml><?xml version="1.0" encoding="utf-8"?>
-<w:numbering xmlns:wpc="http://schemas.microsoft.com/office/word/2010/wordprocessingCanvas" xmlns:cx="http://schemas.microsoft.com/office/drawing/2014/chartex" xmlns:cx1="http://schemas.microsoft.com/office/drawing/2015/9/8/chartex" xmlns:cx2="http://schemas.microsoft.com/office/drawing/2015/10/21/chartex" xmlns:cx3="http://schemas.microsoft.com/office/drawing/2016/5/9/chartex" xmlns:cx4="http://schemas.microsoft.com/office/drawing/2016/5/10/chartex" xmlns:cx5="http://schemas.microsoft.com/office/drawing/2016/5/11/chartex" xmlns:cx6="http://schemas.microsoft.com/office/drawing/2016/5/12/chartex" xmlns:cx7="http://schemas.microsoft.com/office/drawing/2016/5/13/chartex" xmlns:cx8="http://schemas.microsoft.com/office/drawing/2016/5/14/chartex" xmlns:mc="http://schemas.openxmlformats.org/markup-compatibility/2006" xmlns:aink="http://schemas.microsoft.com/office/drawing/2016/ink" xmlns:am3d="http://schemas.microsoft.com/office/drawing/2017/model3d" xmlns:o="urn:schemas-microsoft-com:office:office" xmlns:r="http://schemas.openxmlformats.org/officeDocument/2006/relationships" xmlns:m="http://schemas.openxmlformats.org/officeDocument/2006/math" xmlns:v="urn:schemas-microsoft-com:vml" xmlns:wp14="http://schemas.microsoft.com/office/word/2010/wordprocessingDrawing" xmlns:wp="http://schemas.openxmlformats.org/drawingml/2006/wordprocessingDrawing" xmlns:w10="urn:schemas-microsoft-com:office:word" xmlns:w="http://schemas.openxmlformats.org/wordprocessingml/2006/main" xmlns:w14="http://schemas.microsoft.com/office/word/2010/wordml" xmlns:w15="http://schemas.microsoft.com/office/word/2012/wordml" xmlns:w16cex="http://schemas.microsoft.com/office/word/2018/wordml/cex" xmlns:w16cid="http://schemas.microsoft.com/office/word/2016/wordml/cid" xmlns:w16="http://schemas.microsoft.com/office/word/2018/wordml" xmlns:w16se="http://schemas.microsoft.com/office/word/2015/wordml/symex" xmlns:wpg="http://schemas.microsoft.com/office/word/2010/wordprocessingGroup" xmlns:wpi="http://schemas.microsoft.com/office/word/2010/wordprocessingInk" xmlns:wne="http://schemas.microsoft.com/office/word/2006/wordml" xmlns:wps="http://schemas.microsoft.com/office/word/2010/wordprocessingShape" mc:Ignorable="w14 w15 w16se w16cid w16 w16cex wp14">
+<w:numbering xmlns:wpc="http://schemas.microsoft.com/office/word/2010/wordprocessingCanvas" xmlns:cx="http://schemas.microsoft.com/office/drawing/2014/chartex" xmlns:cx1="http://schemas.microsoft.com/office/drawing/2015/9/8/chartex" xmlns:cx2="http://schemas.microsoft.com/office/drawing/2015/10/21/chartex" xmlns:cx3="http://schemas.microsoft.com/office/drawing/2016/5/9/chartex" xmlns:cx4="http://schemas.microsoft.com/office/drawing/2016/5/10/chartex" xmlns:cx5="http://schemas.microsoft.com/office/drawing/2016/5/11/chartex" xmlns:cx6="http://schemas.microsoft.com/office/drawing/2016/5/12/chartex" xmlns:cx7="http://schemas.microsoft.com/office/drawing/2016/5/13/chartex" xmlns:cx8="http://schemas.microsoft.com/office/drawing/2016/5/14/chartex" xmlns:mc="http://schemas.openxmlformats.org/markup-compatibility/2006" xmlns:aink="http://schemas.microsoft.com/office/drawing/2016/ink" xmlns:am3d="http://schemas.microsoft.com/office/drawing/2017/model3d" xmlns:o="urn:schemas-microsoft-com:office:office" xmlns:r="http://schemas.openxmlformats.org/officeDocument/2006/relationships" xmlns:m="http://schemas.openxmlformats.org/officeDocument/2006/math" xmlns:v="urn:schemas-microsoft-com:vml" xmlns:wp14="http://schemas.microsoft.com/office/word/2010/wordprocessingDrawing" xmlns:wp="http://schemas.openxmlformats.org/drawingml/2006/wordprocessingDrawing" xmlns:w10="urn:schemas-microsoft-com:office:word" xmlns:w="http://schemas.openxmlformats.org/wordprocessingml/2006/main" xmlns:w14="http://schemas.microsoft.com/office/word/2010/wordml" xmlns:w15="http://schemas.microsoft.com/office/word/2012/wordml" xmlns:w16cex="http://schemas.microsoft.com/office/word/2018/wordml/cex" xmlns:w16cid="http://schemas.microsoft.com/office/word/2016/wordml/cid" xmlns:w16="http://schemas.microsoft.com/office/word/2018/wordml" xmlns:w16sdtdh="http://schemas.microsoft.com/office/word/2020/wordml/sdtdatahash" xmlns:w16se="http://schemas.microsoft.com/office/word/2015/wordml/symex" xmlns:wpg="http://schemas.microsoft.com/office/word/2010/wordprocessingGroup" xmlns:wpi="http://schemas.microsoft.com/office/word/2010/wordprocessingInk" xmlns:wne="http://schemas.microsoft.com/office/word/2006/wordml" xmlns:wps="http://schemas.microsoft.com/office/word/2010/wordprocessingShape" mc:Ignorable="w14 w15 w16se w16cid w16 w16cex w16sdtdh wp14">
   <w:abstractNum w:abstractNumId="0" w15:restartNumberingAfterBreak="0">
     <w:nsid w:val="40FE7FF8"/>
     <w:multiLevelType w:val="hybridMultilevel"/>
@@ -567,7 +745,7 @@
 </file>
 
 <file path=word/styles.xml><?xml version="1.0" encoding="utf-8"?>
-<w:styles xmlns:mc="http://schemas.openxmlformats.org/markup-compatibility/2006" xmlns:r="http://schemas.openxmlformats.org/officeDocument/2006/relationships" xmlns:w="http://schemas.openxmlformats.org/wordprocessingml/2006/main" xmlns:w14="http://schemas.microsoft.com/office/word/2010/wordml" xmlns:w15="http://schemas.microsoft.com/office/word/2012/wordml" xmlns:w16cex="http://schemas.microsoft.com/office/word/2018/wordml/cex" xmlns:w16cid="http://schemas.microsoft.com/office/word/2016/wordml/cid" xmlns:w16="http://schemas.microsoft.com/office/word/2018/wordml" xmlns:w16se="http://schemas.microsoft.com/office/word/2015/wordml/symex" mc:Ignorable="w14 w15 w16se w16cid w16 w16cex">
+<w:styles xmlns:mc="http://schemas.openxmlformats.org/markup-compatibility/2006" xmlns:r="http://schemas.openxmlformats.org/officeDocument/2006/relationships" xmlns:w="http://schemas.openxmlformats.org/wordprocessingml/2006/main" xmlns:w14="http://schemas.microsoft.com/office/word/2010/wordml" xmlns:w15="http://schemas.microsoft.com/office/word/2012/wordml" xmlns:w16cex="http://schemas.microsoft.com/office/word/2018/wordml/cex" xmlns:w16cid="http://schemas.microsoft.com/office/word/2016/wordml/cid" xmlns:w16="http://schemas.microsoft.com/office/word/2018/wordml" xmlns:w16sdtdh="http://schemas.microsoft.com/office/word/2020/wordml/sdtdatahash" xmlns:w16se="http://schemas.microsoft.com/office/word/2015/wordml/symex" mc:Ignorable="w14 w15 w16se w16cid w16 w16cex w16sdtdh">
   <w:docDefaults>
     <w:rPrDefault>
       <w:rPr>
@@ -1302,6 +1480,21 @@
 </file>
 
 <file path=customXml/item1.xml><?xml version="1.0" encoding="utf-8"?>
+<p:properties xmlns:p="http://schemas.microsoft.com/office/2006/metadata/properties" xmlns:xsi="http://www.w3.org/2001/XMLSchema-instance" xmlns:pc="http://schemas.microsoft.com/office/infopath/2007/PartnerControls">
+  <documentManagement/>
+</p:properties>
+</file>
+
+<file path=customXml/item2.xml><?xml version="1.0" encoding="utf-8"?>
+<?mso-contentType ?>
+<FormTemplates xmlns="http://schemas.microsoft.com/sharepoint/v3/contenttype/forms">
+  <Display>DocumentLibraryForm</Display>
+  <Edit>DocumentLibraryForm</Edit>
+  <New>DocumentLibraryForm</New>
+</FormTemplates>
+</file>
+
+<file path=customXml/item3.xml><?xml version="1.0" encoding="utf-8"?>
 <ct:contentTypeSchema xmlns:ct="http://schemas.microsoft.com/office/2006/metadata/contentType" xmlns:ma="http://schemas.microsoft.com/office/2006/metadata/properties/metaAttributes" ct:_="" ma:_="" ma:contentTypeName="Document" ma:contentTypeID="0x01010066F314D42E70FB4F962E325C4CCF27EF" ma:contentTypeVersion="11" ma:contentTypeDescription="Create a new document." ma:contentTypeScope="" ma:versionID="86d0c5eb7680b22b55b1b53511c5c4fd">
   <xsd:schema xmlns:xsd="http://www.w3.org/2001/XMLSchema" xmlns:xs="http://www.w3.org/2001/XMLSchema" xmlns:p="http://schemas.microsoft.com/office/2006/metadata/properties" xmlns:ns2="282a6439-55bf-4e0c-8e7b-3c6254bfab40" xmlns:ns3="2154648b-c288-4c61-a630-f86fa10bab94" targetNamespace="http://schemas.microsoft.com/office/2006/metadata/properties" ma:root="true" ma:fieldsID="7837bdda419d93c8125662830abb78fc" ns2:_="" ns3:_="">
     <xsd:import namespace="282a6439-55bf-4e0c-8e7b-3c6254bfab40"/>
@@ -1512,29 +1705,38 @@
 </ct:contentTypeSchema>
 </file>
 
-<file path=customXml/item2.xml><?xml version="1.0" encoding="utf-8"?>
-<?mso-contentType ?>
-<FormTemplates xmlns="http://schemas.microsoft.com/sharepoint/v3/contenttype/forms">
-  <Display>DocumentLibraryForm</Display>
-  <Edit>DocumentLibraryForm</Edit>
-  <New>DocumentLibraryForm</New>
-</FormTemplates>
-</file>
-
-<file path=customXml/item3.xml><?xml version="1.0" encoding="utf-8"?>
-<p:properties xmlns:p="http://schemas.microsoft.com/office/2006/metadata/properties" xmlns:xsi="http://www.w3.org/2001/XMLSchema-instance" xmlns:pc="http://schemas.microsoft.com/office/infopath/2007/PartnerControls">
-  <documentManagement/>
-</p:properties>
-</file>
-
 <file path=customXml/itemProps1.xml><?xml version="1.0" encoding="utf-8"?>
-<ds:datastoreItem xmlns:ds="http://schemas.openxmlformats.org/officeDocument/2006/customXml" ds:itemID="{82727991-6922-4AD3-BADF-6FC3DCAE5FA2}"/>
+<ds:datastoreItem xmlns:ds="http://schemas.openxmlformats.org/officeDocument/2006/customXml" ds:itemID="{FCF48869-F4D2-4A39-9247-2E7C6562F9E0}">
+  <ds:schemaRefs>
+    <ds:schemaRef ds:uri="http://schemas.microsoft.com/office/2006/metadata/properties"/>
+    <ds:schemaRef ds:uri="http://schemas.microsoft.com/office/infopath/2007/PartnerControls"/>
+  </ds:schemaRefs>
+</ds:datastoreItem>
 </file>
 
 <file path=customXml/itemProps2.xml><?xml version="1.0" encoding="utf-8"?>
-<ds:datastoreItem xmlns:ds="http://schemas.openxmlformats.org/officeDocument/2006/customXml" ds:itemID="{B76E73FF-E18F-4066-B623-693475BBB359}"/>
+<ds:datastoreItem xmlns:ds="http://schemas.openxmlformats.org/officeDocument/2006/customXml" ds:itemID="{B76E73FF-E18F-4066-B623-693475BBB359}">
+  <ds:schemaRefs>
+    <ds:schemaRef ds:uri="http://schemas.microsoft.com/sharepoint/v3/contenttype/forms"/>
+  </ds:schemaRefs>
+</ds:datastoreItem>
 </file>
 
 <file path=customXml/itemProps3.xml><?xml version="1.0" encoding="utf-8"?>
-<ds:datastoreItem xmlns:ds="http://schemas.openxmlformats.org/officeDocument/2006/customXml" ds:itemID="{FCF48869-F4D2-4A39-9247-2E7C6562F9E0}"/>
+<ds:datastoreItem xmlns:ds="http://schemas.openxmlformats.org/officeDocument/2006/customXml" ds:itemID="{82727991-6922-4AD3-BADF-6FC3DCAE5FA2}">
+  <ds:schemaRefs>
+    <ds:schemaRef ds:uri="http://schemas.microsoft.com/office/2006/metadata/contentType"/>
+    <ds:schemaRef ds:uri="http://schemas.microsoft.com/office/2006/metadata/properties/metaAttributes"/>
+    <ds:schemaRef ds:uri="http://www.w3.org/2001/XMLSchema"/>
+    <ds:schemaRef ds:uri="http://schemas.microsoft.com/office/2006/metadata/properties"/>
+    <ds:schemaRef ds:uri="282a6439-55bf-4e0c-8e7b-3c6254bfab40"/>
+    <ds:schemaRef ds:uri="2154648b-c288-4c61-a630-f86fa10bab94"/>
+    <ds:schemaRef ds:uri="http://schemas.microsoft.com/office/2006/documentManagement/types"/>
+    <ds:schemaRef ds:uri="http://schemas.microsoft.com/office/infopath/2007/PartnerControls"/>
+    <ds:schemaRef ds:uri="http://schemas.openxmlformats.org/package/2006/metadata/core-properties"/>
+    <ds:schemaRef ds:uri="http://purl.org/dc/elements/1.1/"/>
+    <ds:schemaRef ds:uri="http://purl.org/dc/terms/"/>
+    <ds:schemaRef ds:uri="http://schemas.microsoft.com/internal/obd"/>
+  </ds:schemaRefs>
+</ds:datastoreItem>
 </file>
</xml_diff>